<commit_message>
changed github repo link text in resume
</commit_message>
<xml_diff>
--- a/resume/ChristopherDouglasJohnsonresume.docx
+++ b/resume/ChristopherDouglasJohnsonresume.docx
@@ -98,7 +98,7 @@
             <w:u w:val="single"/>
             <w:rtl w:val="0"/>
           </w:rPr>
-          <w:t xml:space="preserve">My Github Homepage</w:t>
+          <w:t xml:space="preserve">rehpotsirhc.github.io</w:t>
         </w:r>
       </w:hyperlink>
       <w:r>
@@ -1470,6 +1470,30 @@
           <w:rtl w:val="0"/>
         </w:rPr>
         <w:t xml:space="preserve">: Calculus I, II, III; Linear Algebra; Foundations of Analysis; Discrete Structures; Symbolic Logic</w:t>
+      </w:r>
+    </w:p>
+    <w:p>
+      <w:pPr>
+        <w:contextualSpacing w:val="0"/>
+      </w:pPr>
+      <w:r>
+        <w:rPr>
+          <w:rFonts w:ascii="Calibri" w:cs="Calibri" w:eastAsia="Calibri" w:hAnsi="Calibri"/>
+          <w:b w:val="1"/>
+          <w:sz w:val="20"/>
+          <w:szCs w:val="20"/>
+          <w:rtl w:val="0"/>
+        </w:rPr>
+        <w:t xml:space="preserve">Additional Honors</w:t>
+      </w:r>
+      <w:r>
+        <w:rPr>
+          <w:rFonts w:ascii="Calibri" w:cs="Calibri" w:eastAsia="Calibri" w:hAnsi="Calibri"/>
+          <w:sz w:val="20"/>
+          <w:szCs w:val="20"/>
+          <w:rtl w:val="0"/>
+        </w:rPr>
+        <w:t xml:space="preserve">: Cottonwood High school Salutatorian in 2007 (2nd in graduating class of 600), National AP Scholar</w:t>
       </w:r>
     </w:p>
     <w:p>

</xml_diff>